<commit_message>
Mise à jour de la doc (méthode nouvelUtilisateur).
</commit_message>
<xml_diff>
--- a/AMBSocialNetworkServerEJB/Docs/Web Services REST.docx
+++ b/AMBSocialNetworkServerEJB/Docs/Web Services REST.docx
@@ -249,12 +249,12 @@
         <w:tblLook w:val="04A0" w:firstRow="1" w:lastRow="0" w:firstColumn="1" w:lastColumn="0" w:noHBand="0" w:noVBand="1"/>
       </w:tblPr>
       <w:tblGrid>
-        <w:gridCol w:w="1925"/>
-        <w:gridCol w:w="1112"/>
-        <w:gridCol w:w="2123"/>
-        <w:gridCol w:w="1933"/>
-        <w:gridCol w:w="1328"/>
-        <w:gridCol w:w="2567"/>
+        <w:gridCol w:w="1724"/>
+        <w:gridCol w:w="1595"/>
+        <w:gridCol w:w="2009"/>
+        <w:gridCol w:w="1912"/>
+        <w:gridCol w:w="1285"/>
+        <w:gridCol w:w="2463"/>
       </w:tblGrid>
       <w:tr>
         <w:tc>
@@ -695,14 +695,7 @@
                 <w:sz w:val="20"/>
                 <w:szCs w:val="20"/>
               </w:rPr>
-              <w:t>Obtention de la liste de tous les utilisateurs</w:t>
-            </w:r>
-            <w:r>
-              <w:rPr>
-                <w:sz w:val="20"/>
-                <w:szCs w:val="20"/>
-              </w:rPr>
-              <w:t xml:space="preserve"> au format JSON</w:t>
+              <w:t>Obtention de la liste de tous les utilisateurs au format JSON</w:t>
             </w:r>
             <w:r>
               <w:rPr>
@@ -1072,14 +1065,7 @@
                 <w:sz w:val="20"/>
                 <w:szCs w:val="20"/>
               </w:rPr>
-              <w:t>Création d’un nouvel utilisateur</w:t>
-            </w:r>
-            <w:r>
-              <w:rPr>
-                <w:sz w:val="20"/>
-                <w:szCs w:val="20"/>
-              </w:rPr>
-              <w:t>.</w:t>
+              <w:t>Création d’un nouvel utilisateur.</w:t>
             </w:r>
           </w:p>
         </w:tc>
@@ -1213,15 +1199,13 @@
                 <w:szCs w:val="20"/>
               </w:rPr>
             </w:pPr>
-            <w:proofErr w:type="spellStart"/>
-            <w:r>
-              <w:rPr>
-                <w:sz w:val="20"/>
-                <w:szCs w:val="20"/>
-              </w:rPr>
-              <w:t>email</w:t>
-            </w:r>
-            <w:proofErr w:type="spellEnd"/>
+            <w:r>
+              <w:rPr>
+                <w:sz w:val="20"/>
+                <w:szCs w:val="20"/>
+              </w:rPr>
+              <w:t>nom</w:t>
+            </w:r>
           </w:p>
           <w:p>
             <w:pPr>
@@ -1242,157 +1226,10 @@
                 <w:sz w:val="20"/>
                 <w:szCs w:val="20"/>
               </w:rPr>
-              <w:t>mot_de_passe</w:t>
+              <w:t>prenom</w:t>
             </w:r>
             <w:proofErr w:type="spellEnd"/>
           </w:p>
-        </w:tc>
-      </w:tr>
-      <w:tr>
-        <w:tc>
-          <w:tcPr>
-            <w:tcW w:w="1925" w:type="dxa"/>
-          </w:tcPr>
-          <w:p>
-            <w:pPr>
-              <w:rPr>
-                <w:sz w:val="20"/>
-                <w:szCs w:val="20"/>
-              </w:rPr>
-            </w:pPr>
-            <w:r>
-              <w:rPr>
-                <w:sz w:val="20"/>
-                <w:szCs w:val="20"/>
-              </w:rPr>
-              <w:t xml:space="preserve">Mise à jour d’un utilisateur </w:t>
-            </w:r>
-            <w:r>
-              <w:rPr>
-                <w:sz w:val="20"/>
-                <w:szCs w:val="20"/>
-              </w:rPr>
-              <w:t>donné par son id</w:t>
-            </w:r>
-            <w:r>
-              <w:rPr>
-                <w:sz w:val="20"/>
-                <w:szCs w:val="20"/>
-              </w:rPr>
-              <w:t>.</w:t>
-            </w:r>
-          </w:p>
-        </w:tc>
-        <w:tc>
-          <w:tcPr>
-            <w:tcW w:w="1112" w:type="dxa"/>
-          </w:tcPr>
-          <w:p>
-            <w:pPr>
-              <w:rPr>
-                <w:sz w:val="20"/>
-                <w:szCs w:val="20"/>
-              </w:rPr>
-            </w:pPr>
-            <w:r>
-              <w:rPr>
-                <w:sz w:val="20"/>
-                <w:szCs w:val="20"/>
-              </w:rPr>
-              <w:t>/update</w:t>
-            </w:r>
-          </w:p>
-        </w:tc>
-        <w:tc>
-          <w:tcPr>
-            <w:tcW w:w="2123" w:type="dxa"/>
-          </w:tcPr>
-          <w:p>
-            <w:pPr>
-              <w:rPr>
-                <w:sz w:val="20"/>
-                <w:szCs w:val="20"/>
-              </w:rPr>
-            </w:pPr>
-            <w:proofErr w:type="spellStart"/>
-            <w:r>
-              <w:rPr>
-                <w:sz w:val="20"/>
-                <w:szCs w:val="20"/>
-              </w:rPr>
-              <w:t>updateUtilisateur</w:t>
-            </w:r>
-            <w:proofErr w:type="spellEnd"/>
-            <w:r>
-              <w:rPr>
-                <w:sz w:val="20"/>
-                <w:szCs w:val="20"/>
-              </w:rPr>
-              <w:t>(…)</w:t>
-            </w:r>
-          </w:p>
-        </w:tc>
-        <w:tc>
-          <w:tcPr>
-            <w:tcW w:w="1933" w:type="dxa"/>
-          </w:tcPr>
-          <w:p>
-            <w:pPr>
-              <w:rPr>
-                <w:sz w:val="20"/>
-                <w:szCs w:val="20"/>
-              </w:rPr>
-            </w:pPr>
-            <w:r>
-              <w:rPr>
-                <w:sz w:val="20"/>
-                <w:szCs w:val="20"/>
-              </w:rPr>
-              <w:t>JSON</w:t>
-            </w:r>
-          </w:p>
-          <w:p>
-            <w:pPr>
-              <w:rPr>
-                <w:sz w:val="20"/>
-                <w:szCs w:val="20"/>
-              </w:rPr>
-            </w:pPr>
-            <w:proofErr w:type="spellStart"/>
-            <w:r>
-              <w:rPr>
-                <w:sz w:val="20"/>
-                <w:szCs w:val="20"/>
-              </w:rPr>
-              <w:t>UtilisateurDTO</w:t>
-            </w:r>
-            <w:proofErr w:type="spellEnd"/>
-          </w:p>
-        </w:tc>
-        <w:tc>
-          <w:tcPr>
-            <w:tcW w:w="1328" w:type="dxa"/>
-          </w:tcPr>
-          <w:p>
-            <w:pPr>
-              <w:rPr>
-                <w:sz w:val="20"/>
-                <w:szCs w:val="20"/>
-              </w:rPr>
-            </w:pPr>
-            <w:r>
-              <w:rPr>
-                <w:sz w:val="20"/>
-                <w:szCs w:val="20"/>
-              </w:rPr>
-              <w:t>FORM</w:t>
-            </w:r>
-          </w:p>
-        </w:tc>
-        <w:tc>
-          <w:tcPr>
-            <w:tcW w:w="2567" w:type="dxa"/>
-          </w:tcPr>
           <w:p>
             <w:pPr>
               <w:pStyle w:val="Paragraphedeliste"/>
@@ -1411,7 +1248,7 @@
                 <w:sz w:val="20"/>
                 <w:szCs w:val="20"/>
               </w:rPr>
-              <w:t>id</w:t>
+              <w:t>email</w:t>
             </w:r>
           </w:p>
           <w:p>
@@ -1433,7 +1270,7 @@
                 <w:sz w:val="20"/>
                 <w:szCs w:val="20"/>
               </w:rPr>
-              <w:t>nom</w:t>
+              <w:t>mot_de_passe</w:t>
             </w:r>
             <w:proofErr w:type="spellEnd"/>
           </w:p>
@@ -1450,16 +1287,159 @@
                 <w:szCs w:val="20"/>
               </w:rPr>
             </w:pPr>
+            <w:r>
+              <w:rPr>
+                <w:sz w:val="20"/>
+                <w:szCs w:val="20"/>
+              </w:rPr>
+              <w:t>description</w:t>
+            </w:r>
+          </w:p>
+        </w:tc>
+      </w:tr>
+      <w:tr>
+        <w:tc>
+          <w:tcPr>
+            <w:tcW w:w="1925" w:type="dxa"/>
+          </w:tcPr>
+          <w:p>
+            <w:pPr>
+              <w:rPr>
+                <w:sz w:val="20"/>
+                <w:szCs w:val="20"/>
+              </w:rPr>
+            </w:pPr>
+            <w:r>
+              <w:rPr>
+                <w:sz w:val="20"/>
+                <w:szCs w:val="20"/>
+              </w:rPr>
+              <w:t>Création d’un nouvel utilisateur</w:t>
+            </w:r>
+            <w:r>
+              <w:rPr>
+                <w:sz w:val="20"/>
+                <w:szCs w:val="20"/>
+              </w:rPr>
+              <w:t>.</w:t>
+            </w:r>
+          </w:p>
+        </w:tc>
+        <w:tc>
+          <w:tcPr>
+            <w:tcW w:w="1112" w:type="dxa"/>
+          </w:tcPr>
+          <w:p>
+            <w:pPr>
+              <w:rPr>
+                <w:sz w:val="20"/>
+                <w:szCs w:val="20"/>
+              </w:rPr>
+            </w:pPr>
+            <w:r>
+              <w:rPr>
+                <w:sz w:val="20"/>
+                <w:szCs w:val="20"/>
+              </w:rPr>
+              <w:t>/authentification</w:t>
+            </w:r>
+          </w:p>
+        </w:tc>
+        <w:tc>
+          <w:tcPr>
+            <w:tcW w:w="2123" w:type="dxa"/>
+          </w:tcPr>
+          <w:p>
+            <w:pPr>
+              <w:rPr>
+                <w:sz w:val="20"/>
+                <w:szCs w:val="20"/>
+              </w:rPr>
+            </w:pPr>
+            <w:r>
+              <w:rPr>
+                <w:sz w:val="20"/>
+                <w:szCs w:val="20"/>
+              </w:rPr>
+              <w:t>authentification</w:t>
+            </w:r>
+            <w:r>
+              <w:rPr>
+                <w:sz w:val="20"/>
+                <w:szCs w:val="20"/>
+              </w:rPr>
+              <w:t>(</w:t>
+            </w:r>
+            <w:r>
+              <w:rPr>
+                <w:sz w:val="20"/>
+                <w:szCs w:val="20"/>
+              </w:rPr>
+              <w:t>…)</w:t>
+            </w:r>
+          </w:p>
+        </w:tc>
+        <w:tc>
+          <w:tcPr>
+            <w:tcW w:w="1933" w:type="dxa"/>
+          </w:tcPr>
+          <w:p>
+            <w:pPr>
+              <w:rPr>
+                <w:sz w:val="20"/>
+                <w:szCs w:val="20"/>
+              </w:rPr>
+            </w:pPr>
+            <w:r>
+              <w:rPr>
+                <w:sz w:val="20"/>
+                <w:szCs w:val="20"/>
+              </w:rPr>
+              <w:t>JSON</w:t>
+            </w:r>
+          </w:p>
+          <w:p>
+            <w:pPr>
+              <w:rPr>
+                <w:sz w:val="20"/>
+                <w:szCs w:val="20"/>
+              </w:rPr>
+            </w:pPr>
             <w:proofErr w:type="spellStart"/>
             <w:r>
               <w:rPr>
                 <w:sz w:val="20"/>
                 <w:szCs w:val="20"/>
               </w:rPr>
-              <w:t>prenom</w:t>
+              <w:t>UtilisateurDTO</w:t>
             </w:r>
             <w:proofErr w:type="spellEnd"/>
           </w:p>
+        </w:tc>
+        <w:tc>
+          <w:tcPr>
+            <w:tcW w:w="1328" w:type="dxa"/>
+          </w:tcPr>
+          <w:p>
+            <w:pPr>
+              <w:rPr>
+                <w:sz w:val="20"/>
+                <w:szCs w:val="20"/>
+              </w:rPr>
+            </w:pPr>
+            <w:r>
+              <w:rPr>
+                <w:sz w:val="20"/>
+                <w:szCs w:val="20"/>
+              </w:rPr>
+              <w:t>FORM</w:t>
+            </w:r>
+          </w:p>
+        </w:tc>
+        <w:tc>
+          <w:tcPr>
+            <w:tcW w:w="2567" w:type="dxa"/>
+          </w:tcPr>
           <w:p>
             <w:pPr>
               <w:pStyle w:val="Paragraphedeliste"/>
@@ -1473,7 +1453,6 @@
                 <w:szCs w:val="20"/>
               </w:rPr>
             </w:pPr>
-            <w:proofErr w:type="spellStart"/>
             <w:r>
               <w:rPr>
                 <w:sz w:val="20"/>
@@ -1481,7 +1460,6 @@
               </w:rPr>
               <w:t>email</w:t>
             </w:r>
-            <w:proofErr w:type="spellEnd"/>
           </w:p>
           <w:p>
             <w:pPr>
@@ -1506,6 +1484,146 @@
             </w:r>
             <w:proofErr w:type="spellEnd"/>
           </w:p>
+        </w:tc>
+      </w:tr>
+      <w:tr>
+        <w:tc>
+          <w:tcPr>
+            <w:tcW w:w="1925" w:type="dxa"/>
+          </w:tcPr>
+          <w:p>
+            <w:pPr>
+              <w:rPr>
+                <w:sz w:val="20"/>
+                <w:szCs w:val="20"/>
+              </w:rPr>
+            </w:pPr>
+            <w:r>
+              <w:rPr>
+                <w:sz w:val="20"/>
+                <w:szCs w:val="20"/>
+              </w:rPr>
+              <w:t>Mise à jour d’un utilisateur donné par son id</w:t>
+            </w:r>
+            <w:r>
+              <w:rPr>
+                <w:sz w:val="20"/>
+                <w:szCs w:val="20"/>
+              </w:rPr>
+              <w:t>.</w:t>
+            </w:r>
+          </w:p>
+        </w:tc>
+        <w:tc>
+          <w:tcPr>
+            <w:tcW w:w="1112" w:type="dxa"/>
+          </w:tcPr>
+          <w:p>
+            <w:pPr>
+              <w:rPr>
+                <w:sz w:val="20"/>
+                <w:szCs w:val="20"/>
+              </w:rPr>
+            </w:pPr>
+            <w:r>
+              <w:rPr>
+                <w:sz w:val="20"/>
+                <w:szCs w:val="20"/>
+              </w:rPr>
+              <w:t>/update</w:t>
+            </w:r>
+          </w:p>
+        </w:tc>
+        <w:tc>
+          <w:tcPr>
+            <w:tcW w:w="2123" w:type="dxa"/>
+          </w:tcPr>
+          <w:p>
+            <w:pPr>
+              <w:rPr>
+                <w:sz w:val="20"/>
+                <w:szCs w:val="20"/>
+              </w:rPr>
+            </w:pPr>
+            <w:proofErr w:type="spellStart"/>
+            <w:r>
+              <w:rPr>
+                <w:sz w:val="20"/>
+                <w:szCs w:val="20"/>
+              </w:rPr>
+              <w:t>updateUtilisateur</w:t>
+            </w:r>
+            <w:proofErr w:type="spellEnd"/>
+            <w:r>
+              <w:rPr>
+                <w:sz w:val="20"/>
+                <w:szCs w:val="20"/>
+              </w:rPr>
+              <w:t>(…)</w:t>
+            </w:r>
+          </w:p>
+        </w:tc>
+        <w:tc>
+          <w:tcPr>
+            <w:tcW w:w="1933" w:type="dxa"/>
+          </w:tcPr>
+          <w:p>
+            <w:pPr>
+              <w:rPr>
+                <w:sz w:val="20"/>
+                <w:szCs w:val="20"/>
+              </w:rPr>
+            </w:pPr>
+            <w:r>
+              <w:rPr>
+                <w:sz w:val="20"/>
+                <w:szCs w:val="20"/>
+              </w:rPr>
+              <w:t>JSON</w:t>
+            </w:r>
+          </w:p>
+          <w:p>
+            <w:pPr>
+              <w:rPr>
+                <w:sz w:val="20"/>
+                <w:szCs w:val="20"/>
+              </w:rPr>
+            </w:pPr>
+            <w:proofErr w:type="spellStart"/>
+            <w:r>
+              <w:rPr>
+                <w:sz w:val="20"/>
+                <w:szCs w:val="20"/>
+              </w:rPr>
+              <w:t>UtilisateurDTO</w:t>
+            </w:r>
+            <w:proofErr w:type="spellEnd"/>
+          </w:p>
+        </w:tc>
+        <w:tc>
+          <w:tcPr>
+            <w:tcW w:w="1328" w:type="dxa"/>
+          </w:tcPr>
+          <w:p>
+            <w:pPr>
+              <w:rPr>
+                <w:sz w:val="20"/>
+                <w:szCs w:val="20"/>
+              </w:rPr>
+            </w:pPr>
+            <w:r>
+              <w:rPr>
+                <w:sz w:val="20"/>
+                <w:szCs w:val="20"/>
+              </w:rPr>
+              <w:t>FORM</w:t>
+            </w:r>
+          </w:p>
+        </w:tc>
+        <w:tc>
+          <w:tcPr>
+            <w:tcW w:w="2567" w:type="dxa"/>
+          </w:tcPr>
           <w:p>
             <w:pPr>
               <w:pStyle w:val="Paragraphedeliste"/>
@@ -1519,15 +1637,13 @@
                 <w:szCs w:val="20"/>
               </w:rPr>
             </w:pPr>
-            <w:proofErr w:type="spellStart"/>
-            <w:r>
-              <w:rPr>
-                <w:sz w:val="20"/>
-                <w:szCs w:val="20"/>
-              </w:rPr>
-              <w:t>url_avatar</w:t>
-            </w:r>
-            <w:proofErr w:type="spellEnd"/>
+            <w:r>
+              <w:rPr>
+                <w:sz w:val="20"/>
+                <w:szCs w:val="20"/>
+              </w:rPr>
+              <w:t>id</w:t>
+            </w:r>
           </w:p>
           <w:p>
             <w:pPr>
@@ -1542,15 +1658,124 @@
                 <w:szCs w:val="20"/>
               </w:rPr>
             </w:pPr>
+            <w:r>
+              <w:rPr>
+                <w:sz w:val="20"/>
+                <w:szCs w:val="20"/>
+              </w:rPr>
+              <w:t>nom</w:t>
+            </w:r>
+          </w:p>
+          <w:p>
+            <w:pPr>
+              <w:pStyle w:val="Paragraphedeliste"/>
+              <w:numPr>
+                <w:ilvl w:val="0"/>
+                <w:numId w:val="2"/>
+              </w:numPr>
+              <w:ind w:left="157" w:hanging="142"/>
+              <w:rPr>
+                <w:sz w:val="20"/>
+                <w:szCs w:val="20"/>
+              </w:rPr>
+            </w:pPr>
             <w:proofErr w:type="spellStart"/>
             <w:r>
               <w:rPr>
                 <w:sz w:val="20"/>
                 <w:szCs w:val="20"/>
               </w:rPr>
+              <w:t>prenom</w:t>
+            </w:r>
+            <w:proofErr w:type="spellEnd"/>
+          </w:p>
+          <w:p>
+            <w:pPr>
+              <w:pStyle w:val="Paragraphedeliste"/>
+              <w:numPr>
+                <w:ilvl w:val="0"/>
+                <w:numId w:val="2"/>
+              </w:numPr>
+              <w:ind w:left="157" w:hanging="142"/>
+              <w:rPr>
+                <w:sz w:val="20"/>
+                <w:szCs w:val="20"/>
+              </w:rPr>
+            </w:pPr>
+            <w:r>
+              <w:rPr>
+                <w:sz w:val="20"/>
+                <w:szCs w:val="20"/>
+              </w:rPr>
+              <w:t>email</w:t>
+            </w:r>
+          </w:p>
+          <w:p>
+            <w:pPr>
+              <w:pStyle w:val="Paragraphedeliste"/>
+              <w:numPr>
+                <w:ilvl w:val="0"/>
+                <w:numId w:val="2"/>
+              </w:numPr>
+              <w:ind w:left="157" w:hanging="142"/>
+              <w:rPr>
+                <w:sz w:val="20"/>
+                <w:szCs w:val="20"/>
+              </w:rPr>
+            </w:pPr>
+            <w:proofErr w:type="spellStart"/>
+            <w:r>
+              <w:rPr>
+                <w:sz w:val="20"/>
+                <w:szCs w:val="20"/>
+              </w:rPr>
+              <w:t>mot_de_passe</w:t>
+            </w:r>
+            <w:proofErr w:type="spellEnd"/>
+          </w:p>
+          <w:p>
+            <w:pPr>
+              <w:pStyle w:val="Paragraphedeliste"/>
+              <w:numPr>
+                <w:ilvl w:val="0"/>
+                <w:numId w:val="2"/>
+              </w:numPr>
+              <w:ind w:left="157" w:hanging="142"/>
+              <w:rPr>
+                <w:sz w:val="20"/>
+                <w:szCs w:val="20"/>
+              </w:rPr>
+            </w:pPr>
+            <w:proofErr w:type="spellStart"/>
+            <w:r>
+              <w:rPr>
+                <w:sz w:val="20"/>
+                <w:szCs w:val="20"/>
+              </w:rPr>
+              <w:t>url_avatar</w:t>
+            </w:r>
+            <w:proofErr w:type="spellEnd"/>
+          </w:p>
+          <w:p>
+            <w:pPr>
+              <w:pStyle w:val="Paragraphedeliste"/>
+              <w:numPr>
+                <w:ilvl w:val="0"/>
+                <w:numId w:val="2"/>
+              </w:numPr>
+              <w:ind w:left="157" w:hanging="142"/>
+              <w:rPr>
+                <w:sz w:val="20"/>
+                <w:szCs w:val="20"/>
+              </w:rPr>
+            </w:pPr>
+            <w:r>
+              <w:rPr>
+                <w:sz w:val="20"/>
+                <w:szCs w:val="20"/>
+              </w:rPr>
               <w:t>description</w:t>
             </w:r>
-            <w:proofErr w:type="spellEnd"/>
           </w:p>
           <w:p>
             <w:pPr>
@@ -2204,188 +2429,6 @@
           </w:p>
         </w:tc>
       </w:tr>
-      <w:tr>
-        <w:tc>
-          <w:tcPr>
-            <w:tcW w:w="1951" w:type="dxa"/>
-          </w:tcPr>
-          <w:p>
-            <w:pPr>
-              <w:rPr>
-                <w:sz w:val="20"/>
-                <w:szCs w:val="20"/>
-              </w:rPr>
-            </w:pPr>
-            <w:r>
-              <w:rPr>
-                <w:sz w:val="20"/>
-                <w:szCs w:val="20"/>
-              </w:rPr>
-              <w:t xml:space="preserve">Obtention de la liste de tous les </w:t>
-            </w:r>
-            <w:r>
-              <w:rPr>
-                <w:sz w:val="20"/>
-                <w:szCs w:val="20"/>
-              </w:rPr>
-              <w:t>commentaires</w:t>
-            </w:r>
-            <w:r>
-              <w:rPr>
-                <w:sz w:val="20"/>
-                <w:szCs w:val="20"/>
-              </w:rPr>
-              <w:t xml:space="preserve"> au format texte.</w:t>
-            </w:r>
-          </w:p>
-        </w:tc>
-        <w:tc>
-          <w:tcPr>
-            <w:tcW w:w="1134" w:type="dxa"/>
-          </w:tcPr>
-          <w:p>
-            <w:pPr>
-              <w:rPr>
-                <w:sz w:val="20"/>
-                <w:szCs w:val="20"/>
-              </w:rPr>
-            </w:pPr>
-            <w:r>
-              <w:rPr>
-                <w:sz w:val="20"/>
-                <w:szCs w:val="20"/>
-              </w:rPr>
-              <w:t>/</w:t>
-            </w:r>
-            <w:proofErr w:type="spellStart"/>
-            <w:r>
-              <w:rPr>
-                <w:sz w:val="20"/>
-                <w:szCs w:val="20"/>
-              </w:rPr>
-              <w:t>comm_</w:t>
-            </w:r>
-            <w:r>
-              <w:rPr>
-                <w:sz w:val="20"/>
-                <w:szCs w:val="20"/>
-              </w:rPr>
-              <w:t>text</w:t>
-            </w:r>
-            <w:proofErr w:type="spellEnd"/>
-          </w:p>
-        </w:tc>
-        <w:tc>
-          <w:tcPr>
-            <w:tcW w:w="2126" w:type="dxa"/>
-          </w:tcPr>
-          <w:p>
-            <w:pPr>
-              <w:rPr>
-                <w:sz w:val="20"/>
-                <w:szCs w:val="20"/>
-              </w:rPr>
-            </w:pPr>
-            <w:proofErr w:type="spellStart"/>
-            <w:r>
-              <w:rPr>
-                <w:sz w:val="20"/>
-                <w:szCs w:val="20"/>
-              </w:rPr>
-              <w:t>getC</w:t>
-            </w:r>
-            <w:r>
-              <w:rPr>
-                <w:sz w:val="20"/>
-                <w:szCs w:val="20"/>
-              </w:rPr>
-              <w:t>ommentaires</w:t>
-            </w:r>
-            <w:r>
-              <w:rPr>
-                <w:sz w:val="20"/>
-                <w:szCs w:val="20"/>
-              </w:rPr>
-              <w:t>Text</w:t>
-            </w:r>
-            <w:proofErr w:type="spellEnd"/>
-            <w:r>
-              <w:rPr>
-                <w:sz w:val="20"/>
-                <w:szCs w:val="20"/>
-              </w:rPr>
-              <w:t xml:space="preserve"> </w:t>
-            </w:r>
-            <w:r>
-              <w:rPr>
-                <w:sz w:val="20"/>
-                <w:szCs w:val="20"/>
-              </w:rPr>
-              <w:t>()</w:t>
-            </w:r>
-          </w:p>
-        </w:tc>
-        <w:tc>
-          <w:tcPr>
-            <w:tcW w:w="1985" w:type="dxa"/>
-          </w:tcPr>
-          <w:p>
-            <w:pPr>
-              <w:rPr>
-                <w:sz w:val="20"/>
-                <w:szCs w:val="20"/>
-              </w:rPr>
-            </w:pPr>
-            <w:r>
-              <w:rPr>
-                <w:sz w:val="20"/>
-                <w:szCs w:val="20"/>
-              </w:rPr>
-              <w:t>Texte</w:t>
-            </w:r>
-          </w:p>
-        </w:tc>
-        <w:tc>
-          <w:tcPr>
-            <w:tcW w:w="1276" w:type="dxa"/>
-          </w:tcPr>
-          <w:p>
-            <w:pPr>
-              <w:rPr>
-                <w:sz w:val="20"/>
-                <w:szCs w:val="20"/>
-              </w:rPr>
-            </w:pPr>
-            <w:r>
-              <w:rPr>
-                <w:sz w:val="20"/>
-                <w:szCs w:val="20"/>
-              </w:rPr>
-              <w:t>-</w:t>
-            </w:r>
-          </w:p>
-        </w:tc>
-        <w:tc>
-          <w:tcPr>
-            <w:tcW w:w="2516" w:type="dxa"/>
-          </w:tcPr>
-          <w:p>
-            <w:pPr>
-              <w:rPr>
-                <w:sz w:val="20"/>
-                <w:szCs w:val="20"/>
-              </w:rPr>
-            </w:pPr>
-            <w:r>
-              <w:rPr>
-                <w:sz w:val="20"/>
-                <w:szCs w:val="20"/>
-              </w:rPr>
-              <w:t>Aucun</w:t>
-            </w:r>
-          </w:p>
-        </w:tc>
-      </w:tr>
     </w:tbl>
     <w:p>
       <w:r>
@@ -2427,7 +2470,21 @@
                 <w:szCs w:val="20"/>
               </w:rPr>
               <w:lastRenderedPageBreak/>
-              <w:t>Obtention de la liste de tous les centres d’intérêt au format JSON.</w:t>
+              <w:t xml:space="preserve">Obtention de la liste de tous les </w:t>
+            </w:r>
+            <w:r>
+              <w:rPr>
+                <w:sz w:val="20"/>
+                <w:szCs w:val="20"/>
+              </w:rPr>
+              <w:t>commentaires</w:t>
+            </w:r>
+            <w:r>
+              <w:rPr>
+                <w:sz w:val="20"/>
+                <w:szCs w:val="20"/>
+              </w:rPr>
+              <w:t xml:space="preserve"> au format texte.</w:t>
             </w:r>
           </w:p>
         </w:tc>
@@ -2447,8 +2504,24 @@
                 <w:sz w:val="20"/>
                 <w:szCs w:val="20"/>
               </w:rPr>
-              <w:t>/ci</w:t>
-            </w:r>
+              <w:t>/</w:t>
+            </w:r>
+            <w:proofErr w:type="spellStart"/>
+            <w:r>
+              <w:rPr>
+                <w:sz w:val="20"/>
+                <w:szCs w:val="20"/>
+              </w:rPr>
+              <w:t>comm_</w:t>
+            </w:r>
+            <w:r>
+              <w:rPr>
+                <w:sz w:val="20"/>
+                <w:szCs w:val="20"/>
+              </w:rPr>
+              <w:t>text</w:t>
+            </w:r>
+            <w:proofErr w:type="spellEnd"/>
           </w:p>
         </w:tc>
         <w:tc>
@@ -2468,7 +2541,21 @@
                 <w:sz w:val="20"/>
                 <w:szCs w:val="20"/>
               </w:rPr>
-              <w:t>getCentresInteret</w:t>
+              <w:t>getC</w:t>
+            </w:r>
+            <w:r>
+              <w:rPr>
+                <w:sz w:val="20"/>
+                <w:szCs w:val="20"/>
+              </w:rPr>
+              <w:t>ommentaires</w:t>
+            </w:r>
+            <w:r>
+              <w:rPr>
+                <w:sz w:val="20"/>
+                <w:szCs w:val="20"/>
+              </w:rPr>
+              <w:t>Text</w:t>
             </w:r>
             <w:proofErr w:type="spellEnd"/>
             <w:r>
@@ -2503,45 +2590,7 @@
                 <w:sz w:val="20"/>
                 <w:szCs w:val="20"/>
               </w:rPr>
-              <w:t>JSON</w:t>
-            </w:r>
-          </w:p>
-          <w:p>
-            <w:pPr>
-              <w:rPr>
-                <w:sz w:val="20"/>
-                <w:szCs w:val="20"/>
-              </w:rPr>
-            </w:pPr>
-            <w:r>
-              <w:rPr>
-                <w:sz w:val="20"/>
-                <w:szCs w:val="20"/>
-              </w:rPr>
-              <w:t>List&lt;</w:t>
-            </w:r>
-            <w:proofErr w:type="spellStart"/>
-            <w:r>
-              <w:rPr>
-                <w:sz w:val="20"/>
-                <w:szCs w:val="20"/>
-              </w:rPr>
-              <w:t>CentreInteret</w:t>
-            </w:r>
-            <w:r>
-              <w:rPr>
-                <w:sz w:val="20"/>
-                <w:szCs w:val="20"/>
-              </w:rPr>
-              <w:t>DTO</w:t>
-            </w:r>
-            <w:proofErr w:type="spellEnd"/>
-            <w:r>
-              <w:rPr>
-                <w:sz w:val="20"/>
-                <w:szCs w:val="20"/>
-              </w:rPr>
-              <w:t>&gt;</w:t>
+              <w:t>Texte</w:t>
             </w:r>
           </w:p>
         </w:tc>
@@ -2603,28 +2652,7 @@
                 <w:sz w:val="20"/>
                 <w:szCs w:val="20"/>
               </w:rPr>
-              <w:t xml:space="preserve">Obtention de la liste de tous les </w:t>
-            </w:r>
-            <w:r>
-              <w:rPr>
-                <w:sz w:val="20"/>
-                <w:szCs w:val="20"/>
-              </w:rPr>
-              <w:t>c</w:t>
-            </w:r>
-            <w:r>
-              <w:rPr>
-                <w:sz w:val="20"/>
-                <w:szCs w:val="20"/>
-              </w:rPr>
-              <w:t xml:space="preserve">ommentaires </w:t>
-            </w:r>
-            <w:r>
-              <w:rPr>
-                <w:sz w:val="20"/>
-                <w:szCs w:val="20"/>
-              </w:rPr>
-              <w:t>au format JSON.</w:t>
+              <w:t>Obtention de la liste de tous les centres d’intérêt au format JSON.</w:t>
             </w:r>
           </w:p>
         </w:tc>
@@ -2644,95 +2672,86 @@
                 <w:sz w:val="20"/>
                 <w:szCs w:val="20"/>
               </w:rPr>
-              <w:t>/</w:t>
-            </w:r>
+              <w:t>/ci</w:t>
+            </w:r>
+          </w:p>
+        </w:tc>
+        <w:tc>
+          <w:tcPr>
+            <w:tcW w:w="2126" w:type="dxa"/>
+          </w:tcPr>
+          <w:p>
+            <w:pPr>
+              <w:rPr>
+                <w:sz w:val="20"/>
+                <w:szCs w:val="20"/>
+              </w:rPr>
+            </w:pPr>
             <w:proofErr w:type="spellStart"/>
             <w:r>
               <w:rPr>
                 <w:sz w:val="20"/>
                 <w:szCs w:val="20"/>
               </w:rPr>
-              <w:t>comm</w:t>
+              <w:t>getCentresInteret</w:t>
             </w:r>
             <w:proofErr w:type="spellEnd"/>
-          </w:p>
-        </w:tc>
-        <w:tc>
-          <w:tcPr>
-            <w:tcW w:w="2126" w:type="dxa"/>
-          </w:tcPr>
-          <w:p>
-            <w:pPr>
-              <w:rPr>
-                <w:sz w:val="20"/>
-                <w:szCs w:val="20"/>
-              </w:rPr>
-            </w:pPr>
+            <w:r>
+              <w:rPr>
+                <w:sz w:val="20"/>
+                <w:szCs w:val="20"/>
+              </w:rPr>
+              <w:t xml:space="preserve"> </w:t>
+            </w:r>
+            <w:r>
+              <w:rPr>
+                <w:sz w:val="20"/>
+                <w:szCs w:val="20"/>
+              </w:rPr>
+              <w:t>()</w:t>
+            </w:r>
+          </w:p>
+        </w:tc>
+        <w:tc>
+          <w:tcPr>
+            <w:tcW w:w="1985" w:type="dxa"/>
+          </w:tcPr>
+          <w:p>
+            <w:pPr>
+              <w:rPr>
+                <w:sz w:val="20"/>
+                <w:szCs w:val="20"/>
+              </w:rPr>
+            </w:pPr>
+            <w:r>
+              <w:rPr>
+                <w:sz w:val="20"/>
+                <w:szCs w:val="20"/>
+              </w:rPr>
+              <w:t>JSON</w:t>
+            </w:r>
+          </w:p>
+          <w:p>
+            <w:pPr>
+              <w:rPr>
+                <w:sz w:val="20"/>
+                <w:szCs w:val="20"/>
+              </w:rPr>
+            </w:pPr>
+            <w:r>
+              <w:rPr>
+                <w:sz w:val="20"/>
+                <w:szCs w:val="20"/>
+              </w:rPr>
+              <w:t>List&lt;</w:t>
+            </w:r>
             <w:proofErr w:type="spellStart"/>
             <w:r>
               <w:rPr>
                 <w:sz w:val="20"/>
                 <w:szCs w:val="20"/>
               </w:rPr>
-              <w:t>getCommentaires</w:t>
-            </w:r>
-            <w:proofErr w:type="spellEnd"/>
-            <w:r>
-              <w:rPr>
-                <w:sz w:val="20"/>
-                <w:szCs w:val="20"/>
-              </w:rPr>
-              <w:t xml:space="preserve"> </w:t>
-            </w:r>
-            <w:r>
-              <w:rPr>
-                <w:sz w:val="20"/>
-                <w:szCs w:val="20"/>
-              </w:rPr>
-              <w:t>()</w:t>
-            </w:r>
-          </w:p>
-        </w:tc>
-        <w:tc>
-          <w:tcPr>
-            <w:tcW w:w="1985" w:type="dxa"/>
-          </w:tcPr>
-          <w:p>
-            <w:pPr>
-              <w:rPr>
-                <w:sz w:val="20"/>
-                <w:szCs w:val="20"/>
-              </w:rPr>
-            </w:pPr>
-            <w:r>
-              <w:rPr>
-                <w:sz w:val="20"/>
-                <w:szCs w:val="20"/>
-              </w:rPr>
-              <w:t>JSON</w:t>
-            </w:r>
-          </w:p>
-          <w:p>
-            <w:pPr>
-              <w:rPr>
-                <w:sz w:val="20"/>
-                <w:szCs w:val="20"/>
-              </w:rPr>
-            </w:pPr>
-            <w:r>
-              <w:rPr>
-                <w:sz w:val="20"/>
-                <w:szCs w:val="20"/>
-              </w:rPr>
-              <w:t>List&lt;</w:t>
-            </w:r>
-            <w:proofErr w:type="spellStart"/>
-            <w:r>
-              <w:rPr>
-                <w:sz w:val="20"/>
-                <w:szCs w:val="20"/>
-              </w:rPr>
-              <w:t>Commentaire</w:t>
+              <w:t>CentreInteret</w:t>
             </w:r>
             <w:r>
               <w:rPr>
@@ -2809,7 +2828,21 @@
                 <w:sz w:val="20"/>
                 <w:szCs w:val="20"/>
               </w:rPr>
-              <w:t>Obtention d’un centre d’intérêt donné par son id.</w:t>
+              <w:t xml:space="preserve">Obtention de la liste de tous les </w:t>
+            </w:r>
+            <w:r>
+              <w:rPr>
+                <w:sz w:val="20"/>
+                <w:szCs w:val="20"/>
+              </w:rPr>
+              <w:t xml:space="preserve">commentaires </w:t>
+            </w:r>
+            <w:r>
+              <w:rPr>
+                <w:sz w:val="20"/>
+                <w:szCs w:val="20"/>
+              </w:rPr>
+              <w:t>au format JSON.</w:t>
             </w:r>
           </w:p>
         </w:tc>
@@ -2829,24 +2862,17 @@
                 <w:sz w:val="20"/>
                 <w:szCs w:val="20"/>
               </w:rPr>
-              <w:t>/ci</w:t>
-            </w:r>
-            <w:proofErr w:type="gramStart"/>
-            <w:r>
-              <w:rPr>
-                <w:sz w:val="20"/>
-                <w:szCs w:val="20"/>
-              </w:rPr>
-              <w:t>/{</w:t>
-            </w:r>
-            <w:proofErr w:type="gramEnd"/>
-            <w:r>
-              <w:rPr>
-                <w:sz w:val="20"/>
-                <w:szCs w:val="20"/>
-              </w:rPr>
-              <w:t>id}</w:t>
-            </w:r>
+              <w:t>/</w:t>
+            </w:r>
+            <w:proofErr w:type="spellStart"/>
+            <w:r>
+              <w:rPr>
+                <w:sz w:val="20"/>
+                <w:szCs w:val="20"/>
+              </w:rPr>
+              <w:t>comm</w:t>
+            </w:r>
+            <w:proofErr w:type="spellEnd"/>
           </w:p>
         </w:tc>
         <w:tc>
@@ -2866,7 +2892,7 @@
                 <w:sz w:val="20"/>
                 <w:szCs w:val="20"/>
               </w:rPr>
-              <w:t>getCentreInteretById</w:t>
+              <w:t>getCommentaires</w:t>
             </w:r>
             <w:proofErr w:type="spellEnd"/>
             <w:r>
@@ -2874,28 +2900,14 @@
                 <w:sz w:val="20"/>
                 <w:szCs w:val="20"/>
               </w:rPr>
-              <w:br/>
-            </w:r>
-            <w:r>
-              <w:rPr>
-                <w:sz w:val="20"/>
-                <w:szCs w:val="20"/>
-              </w:rPr>
-              <w:t>(</w:t>
-            </w:r>
-            <w:r>
-              <w:rPr>
-                <w:sz w:val="20"/>
-                <w:szCs w:val="20"/>
-              </w:rPr>
-              <w:t>…</w:t>
-            </w:r>
-            <w:r>
-              <w:rPr>
-                <w:sz w:val="20"/>
-                <w:szCs w:val="20"/>
-              </w:rPr>
-              <w:t>)</w:t>
+              <w:t xml:space="preserve"> </w:t>
+            </w:r>
+            <w:r>
+              <w:rPr>
+                <w:sz w:val="20"/>
+                <w:szCs w:val="20"/>
+              </w:rPr>
+              <w:t>()</w:t>
             </w:r>
           </w:p>
         </w:tc>
@@ -2925,15 +2937,36 @@
                 <w:szCs w:val="20"/>
               </w:rPr>
             </w:pPr>
+            <w:r>
+              <w:rPr>
+                <w:sz w:val="20"/>
+                <w:szCs w:val="20"/>
+              </w:rPr>
+              <w:t>List&lt;</w:t>
+            </w:r>
             <w:proofErr w:type="spellStart"/>
             <w:r>
               <w:rPr>
                 <w:sz w:val="20"/>
                 <w:szCs w:val="20"/>
               </w:rPr>
-              <w:t>CentreInteretDTO</w:t>
+              <w:t>Commentaire</w:t>
+            </w:r>
+            <w:r>
+              <w:rPr>
+                <w:sz w:val="20"/>
+                <w:szCs w:val="20"/>
+              </w:rPr>
+              <w:t>DTO</w:t>
             </w:r>
             <w:proofErr w:type="spellEnd"/>
+            <w:r>
+              <w:rPr>
+                <w:sz w:val="20"/>
+                <w:szCs w:val="20"/>
+              </w:rPr>
+              <w:t>&gt;</w:t>
+            </w:r>
           </w:p>
         </w:tc>
         <w:tc>
@@ -2972,7 +3005,7 @@
                 <w:sz w:val="20"/>
                 <w:szCs w:val="20"/>
               </w:rPr>
-              <w:t>Aucun : l’id est passé par l’URL</w:t>
+              <w:t>Aucun</w:t>
             </w:r>
           </w:p>
         </w:tc>
@@ -2994,6 +3027,191 @@
                 <w:sz w:val="20"/>
                 <w:szCs w:val="20"/>
               </w:rPr>
+              <w:t>Obtention d’un centre d’intérêt donné par son id.</w:t>
+            </w:r>
+          </w:p>
+        </w:tc>
+        <w:tc>
+          <w:tcPr>
+            <w:tcW w:w="1134" w:type="dxa"/>
+          </w:tcPr>
+          <w:p>
+            <w:pPr>
+              <w:rPr>
+                <w:sz w:val="20"/>
+                <w:szCs w:val="20"/>
+              </w:rPr>
+            </w:pPr>
+            <w:r>
+              <w:rPr>
+                <w:sz w:val="20"/>
+                <w:szCs w:val="20"/>
+              </w:rPr>
+              <w:t>/ci</w:t>
+            </w:r>
+            <w:proofErr w:type="gramStart"/>
+            <w:r>
+              <w:rPr>
+                <w:sz w:val="20"/>
+                <w:szCs w:val="20"/>
+              </w:rPr>
+              <w:t>/{</w:t>
+            </w:r>
+            <w:proofErr w:type="gramEnd"/>
+            <w:r>
+              <w:rPr>
+                <w:sz w:val="20"/>
+                <w:szCs w:val="20"/>
+              </w:rPr>
+              <w:t>id}</w:t>
+            </w:r>
+          </w:p>
+        </w:tc>
+        <w:tc>
+          <w:tcPr>
+            <w:tcW w:w="2126" w:type="dxa"/>
+          </w:tcPr>
+          <w:p>
+            <w:pPr>
+              <w:rPr>
+                <w:sz w:val="20"/>
+                <w:szCs w:val="20"/>
+              </w:rPr>
+            </w:pPr>
+            <w:proofErr w:type="spellStart"/>
+            <w:r>
+              <w:rPr>
+                <w:sz w:val="20"/>
+                <w:szCs w:val="20"/>
+              </w:rPr>
+              <w:t>getCentreInteretById</w:t>
+            </w:r>
+            <w:proofErr w:type="spellEnd"/>
+            <w:r>
+              <w:rPr>
+                <w:sz w:val="20"/>
+                <w:szCs w:val="20"/>
+              </w:rPr>
+              <w:br/>
+            </w:r>
+            <w:r>
+              <w:rPr>
+                <w:sz w:val="20"/>
+                <w:szCs w:val="20"/>
+              </w:rPr>
+              <w:t>(</w:t>
+            </w:r>
+            <w:r>
+              <w:rPr>
+                <w:sz w:val="20"/>
+                <w:szCs w:val="20"/>
+              </w:rPr>
+              <w:t>…</w:t>
+            </w:r>
+            <w:r>
+              <w:rPr>
+                <w:sz w:val="20"/>
+                <w:szCs w:val="20"/>
+              </w:rPr>
+              <w:t>)</w:t>
+            </w:r>
+          </w:p>
+        </w:tc>
+        <w:tc>
+          <w:tcPr>
+            <w:tcW w:w="1985" w:type="dxa"/>
+          </w:tcPr>
+          <w:p>
+            <w:pPr>
+              <w:rPr>
+                <w:sz w:val="20"/>
+                <w:szCs w:val="20"/>
+              </w:rPr>
+            </w:pPr>
+            <w:r>
+              <w:rPr>
+                <w:sz w:val="20"/>
+                <w:szCs w:val="20"/>
+              </w:rPr>
+              <w:t>JSON</w:t>
+            </w:r>
+          </w:p>
+          <w:p>
+            <w:pPr>
+              <w:rPr>
+                <w:sz w:val="20"/>
+                <w:szCs w:val="20"/>
+              </w:rPr>
+            </w:pPr>
+            <w:proofErr w:type="spellStart"/>
+            <w:r>
+              <w:rPr>
+                <w:sz w:val="20"/>
+                <w:szCs w:val="20"/>
+              </w:rPr>
+              <w:t>CentreInteretDTO</w:t>
+            </w:r>
+            <w:proofErr w:type="spellEnd"/>
+          </w:p>
+        </w:tc>
+        <w:tc>
+          <w:tcPr>
+            <w:tcW w:w="1276" w:type="dxa"/>
+          </w:tcPr>
+          <w:p>
+            <w:pPr>
+              <w:rPr>
+                <w:sz w:val="20"/>
+                <w:szCs w:val="20"/>
+              </w:rPr>
+            </w:pPr>
+            <w:r>
+              <w:rPr>
+                <w:sz w:val="20"/>
+                <w:szCs w:val="20"/>
+              </w:rPr>
+              <w:t>-</w:t>
+            </w:r>
+          </w:p>
+        </w:tc>
+        <w:tc>
+          <w:tcPr>
+            <w:tcW w:w="2516" w:type="dxa"/>
+          </w:tcPr>
+          <w:p>
+            <w:pPr>
+              <w:rPr>
+                <w:sz w:val="20"/>
+                <w:szCs w:val="20"/>
+              </w:rPr>
+            </w:pPr>
+            <w:r>
+              <w:rPr>
+                <w:sz w:val="20"/>
+                <w:szCs w:val="20"/>
+              </w:rPr>
+              <w:t>Aucun : l’id est passé par l’URL</w:t>
+            </w:r>
+          </w:p>
+        </w:tc>
+      </w:tr>
+      <w:tr>
+        <w:tc>
+          <w:tcPr>
+            <w:tcW w:w="1951" w:type="dxa"/>
+          </w:tcPr>
+          <w:p>
+            <w:pPr>
+              <w:rPr>
+                <w:sz w:val="20"/>
+                <w:szCs w:val="20"/>
+              </w:rPr>
+            </w:pPr>
+            <w:r>
+              <w:rPr>
+                <w:sz w:val="20"/>
+                <w:szCs w:val="20"/>
+              </w:rPr>
               <w:t xml:space="preserve">Obtention d’un </w:t>
             </w:r>
             <w:r>
@@ -3209,21 +3427,7 @@
                 <w:sz w:val="20"/>
                 <w:szCs w:val="20"/>
               </w:rPr>
-              <w:t xml:space="preserve">Obtention d’un centre d’intérêt donné par </w:t>
-            </w:r>
-            <w:r>
-              <w:rPr>
-                <w:sz w:val="20"/>
-                <w:szCs w:val="20"/>
-              </w:rPr>
-              <w:t>sa position</w:t>
-            </w:r>
-            <w:r>
-              <w:rPr>
-                <w:sz w:val="20"/>
-                <w:szCs w:val="20"/>
-              </w:rPr>
-              <w:t>.</w:t>
+              <w:t>Obtention d’un centre d’intérêt donné par sa position.</w:t>
             </w:r>
           </w:p>
         </w:tc>
@@ -4091,14 +4295,7 @@
                 <w:sz w:val="20"/>
                 <w:szCs w:val="20"/>
               </w:rPr>
-              <w:t>id_</w:t>
-            </w:r>
-            <w:r>
-              <w:rPr>
-                <w:sz w:val="20"/>
-                <w:szCs w:val="20"/>
-              </w:rPr>
-              <w:t>utilisateur</w:t>
+              <w:t>id_utilisateur</w:t>
             </w:r>
             <w:proofErr w:type="spellEnd"/>
           </w:p>

</xml_diff>